<commit_message>
Ajout de la partie MySQL, maintenant quand on insère une clé une requête créée un nouvel enregistrement dans la table usbKeys
</commit_message>
<xml_diff>
--- a/listDevices/RackaKey_listDevices.docx
+++ b/listDevices/RackaKey_listDevices.docx
@@ -94,7 +94,7 @@
           <w:noProof/>
           <w:lang w:val="fr-CH"/>
         </w:rPr>
-        <w:t>4 février 2019</w:t>
+        <w:t>5 février 2019</w:t>
       </w:r>
       <w:r>
         <w:rPr>
@@ -394,12 +394,148 @@
           <w:lang w:val="fr-CH"/>
         </w:rPr>
       </w:pPr>
+    </w:p>
+    <w:p>
+      <w:pPr>
+        <w:rPr>
+          <w:lang w:val="fr-CH"/>
+        </w:rPr>
+      </w:pPr>
+    </w:p>
+    <w:p>
+      <w:pPr>
+        <w:pStyle w:val="Titre1"/>
+        <w:rPr>
+          <w:lang w:val="fr-CH"/>
+        </w:rPr>
+      </w:pPr>
+      <w:r>
+        <w:rPr>
+          <w:lang w:val="fr-CH"/>
+        </w:rPr>
+        <w:lastRenderedPageBreak/>
+        <w:t>Communication avec MySQL</w:t>
+      </w:r>
+    </w:p>
+    <w:p>
+      <w:pPr>
+        <w:rPr>
+          <w:lang w:val="fr-CH"/>
+        </w:rPr>
+      </w:pPr>
+      <w:r>
+        <w:rPr>
+          <w:lang w:val="fr-CH"/>
+        </w:rPr>
+        <w:t>Comme expliqué plutôt une fois qu’une clé USB a été branché dans un hub, l’application devra créer un nouvel enregistrement dans la table « UsbKeys ».</w:t>
+      </w:r>
       <w:bookmarkStart w:id="0" w:name="_GoBack"/>
       <w:bookmarkEnd w:id="0"/>
     </w:p>
+    <w:p>
+      <w:pPr>
+        <w:rPr>
+          <w:lang w:val="fr-CH"/>
+        </w:rPr>
+      </w:pPr>
+    </w:p>
+    <w:p>
+      <w:pPr>
+        <w:keepNext/>
+      </w:pPr>
+      <w:r>
+        <w:rPr>
+          <w:noProof/>
+          <w:lang w:val="fr-CH" w:eastAsia="fr-CH"/>
+        </w:rPr>
+        <w:drawing>
+          <wp:inline distT="0" distB="0" distL="0" distR="0" wp14:anchorId="629A3A59" wp14:editId="4497E4F1">
+            <wp:extent cx="1381125" cy="1543050"/>
+            <wp:effectExtent l="0" t="0" r="9525" b="0"/>
+            <wp:docPr id="2" name="Image 2"/>
+            <wp:cNvGraphicFramePr>
+              <a:graphicFrameLocks xmlns:a="http://schemas.openxmlformats.org/drawingml/2006/main" noChangeAspect="1"/>
+            </wp:cNvGraphicFramePr>
+            <a:graphic xmlns:a="http://schemas.openxmlformats.org/drawingml/2006/main">
+              <a:graphicData uri="http://schemas.openxmlformats.org/drawingml/2006/picture">
+                <pic:pic xmlns:pic="http://schemas.openxmlformats.org/drawingml/2006/picture">
+                  <pic:nvPicPr>
+                    <pic:cNvPr id="1" name=""/>
+                    <pic:cNvPicPr/>
+                  </pic:nvPicPr>
+                  <pic:blipFill>
+                    <a:blip r:embed="rId8"/>
+                    <a:stretch>
+                      <a:fillRect/>
+                    </a:stretch>
+                  </pic:blipFill>
+                  <pic:spPr>
+                    <a:xfrm>
+                      <a:off x="0" y="0"/>
+                      <a:ext cx="1381125" cy="1543050"/>
+                    </a:xfrm>
+                    <a:prstGeom prst="rect">
+                      <a:avLst/>
+                    </a:prstGeom>
+                  </pic:spPr>
+                </pic:pic>
+              </a:graphicData>
+            </a:graphic>
+          </wp:inline>
+        </w:drawing>
+      </w:r>
+    </w:p>
+    <w:p>
+      <w:pPr>
+        <w:pStyle w:val="Lgende"/>
+        <w:rPr>
+          <w:lang w:val="fr-CH"/>
+        </w:rPr>
+      </w:pPr>
+      <w:r>
+        <w:t xml:space="preserve">Figure </w:t>
+      </w:r>
+      <w:fldSimple w:instr=" SEQ Figure \* ARABIC ">
+        <w:r>
+          <w:rPr>
+            <w:noProof/>
+          </w:rPr>
+          <w:t>1</w:t>
+        </w:r>
+      </w:fldSimple>
+      <w:proofErr w:type="spellStart"/>
+      <w:r>
+        <w:t>Schéma</w:t>
+      </w:r>
+      <w:proofErr w:type="spellEnd"/>
+      <w:r>
+        <w:t xml:space="preserve"> de table UsbKeys</w:t>
+      </w:r>
+    </w:p>
+    <w:p>
+      <w:pPr>
+        <w:rPr>
+          <w:lang w:val="fr-CH"/>
+        </w:rPr>
+      </w:pPr>
+    </w:p>
+    <w:p>
+      <w:pPr>
+        <w:rPr>
+          <w:lang w:val="fr-CH"/>
+        </w:rPr>
+      </w:pPr>
+    </w:p>
+    <w:p>
+      <w:pPr>
+        <w:rPr>
+          <w:lang w:val="fr-CH"/>
+        </w:rPr>
+      </w:pPr>
+    </w:p>
     <w:sectPr>
-      <w:headerReference w:type="default" r:id="rId8"/>
-      <w:footerReference w:type="default" r:id="rId9"/>
+      <w:headerReference w:type="default" r:id="rId9"/>
+      <w:footerReference w:type="default" r:id="rId10"/>
       <w:pgSz w:w="12240" w:h="15840"/>
       <w:pgMar w:top="1417" w:right="1417" w:bottom="1417" w:left="1417" w:header="708" w:footer="708" w:gutter="0"/>
       <w:cols w:space="708"/>
@@ -479,7 +615,7 @@
         <w:noProof/>
         <w:lang w:val="fr-CH"/>
       </w:rPr>
-      <w:t>2</w:t>
+      <w:t>3</w:t>
     </w:r>
     <w:r>
       <w:rPr>
@@ -516,7 +652,7 @@
         <w:noProof/>
         <w:lang w:val="fr-CH"/>
       </w:rPr>
-      <w:t>2</w:t>
+      <w:t>3</w:t>
     </w:r>
     <w:r>
       <w:rPr>
@@ -553,7 +689,7 @@
         <w:noProof/>
         <w:lang w:val="fr-CH"/>
       </w:rPr>
-      <w:t>04.02.2019</w:t>
+      <w:t>05.02.2019</w:t>
     </w:r>
     <w:r>
       <w:rPr>
@@ -1520,7 +1656,7 @@
 </file>
 
 <file path=customXml/itemProps1.xml><?xml version="1.0" encoding="utf-8"?>
-<ds:datastoreItem xmlns:ds="http://schemas.openxmlformats.org/officeDocument/2006/customXml" ds:itemID="{B4C12B9C-4D3D-4ECC-AAEC-9554C48D6188}">
+<ds:datastoreItem xmlns:ds="http://schemas.openxmlformats.org/officeDocument/2006/customXml" ds:itemID="{260AFF6D-2104-4A32-9043-B72374E6CB91}">
   <ds:schemaRefs>
     <ds:schemaRef ds:uri="http://schemas.openxmlformats.org/officeDocument/2006/bibliography"/>
   </ds:schemaRefs>

</xml_diff>

<commit_message>
affichage des ports en powershell
</commit_message>
<xml_diff>
--- a/listDevices/RackaKey_listDevices.docx
+++ b/listDevices/RackaKey_listDevices.docx
@@ -429,8 +429,6 @@
         </w:rPr>
         <w:t>Comme expliqué plutôt une fois qu’une clé USB a été branché dans un hub, l’application devra créer un nouvel enregistrement dans la table « UsbKeys ».</w:t>
       </w:r>
-      <w:bookmarkStart w:id="0" w:name="_GoBack"/>
-      <w:bookmarkEnd w:id="0"/>
     </w:p>
     <w:p>
       <w:pPr>
@@ -488,21 +486,31 @@
     <w:p>
       <w:pPr>
         <w:pStyle w:val="Lgende"/>
-        <w:rPr>
-          <w:lang w:val="fr-CH"/>
-        </w:rPr>
       </w:pPr>
       <w:r>
         <w:t xml:space="preserve">Figure </w:t>
       </w:r>
-      <w:fldSimple w:instr=" SEQ Figure \* ARABIC ">
-        <w:r>
-          <w:rPr>
-            <w:noProof/>
-          </w:rPr>
-          <w:t>1</w:t>
-        </w:r>
-      </w:fldSimple>
+      <w:r>
+        <w:fldChar w:fldCharType="begin"/>
+      </w:r>
+      <w:r>
+        <w:instrText xml:space="preserve"> SEQ Figure \* ARABIC </w:instrText>
+      </w:r>
+      <w:r>
+        <w:fldChar w:fldCharType="separate"/>
+      </w:r>
+      <w:r>
+        <w:rPr>
+          <w:noProof/>
+        </w:rPr>
+        <w:t>1</w:t>
+      </w:r>
+      <w:r>
+        <w:rPr>
+          <w:noProof/>
+        </w:rPr>
+        <w:fldChar w:fldCharType="end"/>
+      </w:r>
       <w:proofErr w:type="spellStart"/>
       <w:r>
         <w:t>Schéma</w:t>
@@ -512,13 +520,296 @@
         <w:t xml:space="preserve"> de table UsbKeys</w:t>
       </w:r>
     </w:p>
-    <w:p>
-      <w:pPr>
-        <w:rPr>
-          <w:lang w:val="fr-CH"/>
-        </w:rPr>
-      </w:pPr>
-    </w:p>
+    <w:p/>
+    <w:p>
+      <w:pPr>
+        <w:pStyle w:val="Titre1"/>
+      </w:pPr>
+      <w:r>
+        <w:t xml:space="preserve">Emplacement des </w:t>
+      </w:r>
+      <w:proofErr w:type="spellStart"/>
+      <w:r>
+        <w:t>Clés</w:t>
+      </w:r>
+      <w:proofErr w:type="spellEnd"/>
+      <w:r>
+        <w:t xml:space="preserve"> USB</w:t>
+      </w:r>
+    </w:p>
+    <w:p>
+      <w:pPr>
+        <w:rPr>
+          <w:lang w:val="fr-CH"/>
+        </w:rPr>
+      </w:pPr>
+      <w:r>
+        <w:rPr>
+          <w:lang w:val="fr-CH"/>
+        </w:rPr>
+        <w:t xml:space="preserve">J’ai trouvé une méthode pour affiché l’emplacement des clés USB en </w:t>
+      </w:r>
+      <w:proofErr w:type="spellStart"/>
+      <w:r>
+        <w:rPr>
+          <w:lang w:val="fr-CH"/>
+        </w:rPr>
+        <w:t>powerShell</w:t>
+      </w:r>
+      <w:proofErr w:type="spellEnd"/>
+      <w:r>
+        <w:rPr>
+          <w:lang w:val="fr-CH"/>
+        </w:rPr>
+        <w:t>. Il faudrait que je trouve un équivalent pour le faire ne C#.</w:t>
+      </w:r>
+    </w:p>
+    <w:p>
+      <w:pPr>
+        <w:rPr>
+          <w:rFonts w:asciiTheme="minorHAnsi" w:hAnsiTheme="minorHAnsi" w:cstheme="minorHAnsi"/>
+          <w:lang w:val="fr-CH"/>
+        </w:rPr>
+      </w:pPr>
+    </w:p>
+    <w:p>
+      <w:pPr>
+        <w:rPr>
+          <w:rFonts w:asciiTheme="minorHAnsi" w:hAnsiTheme="minorHAnsi" w:cstheme="minorHAnsi"/>
+          <w:i/>
+          <w:lang w:val="fr-CH"/>
+        </w:rPr>
+      </w:pPr>
+      <w:bookmarkStart w:id="0" w:name="_GoBack"/>
+      <w:r>
+        <w:rPr>
+          <w:rFonts w:asciiTheme="minorHAnsi" w:hAnsiTheme="minorHAnsi" w:cstheme="minorHAnsi"/>
+          <w:i/>
+          <w:lang w:val="fr-CH"/>
+        </w:rPr>
+        <w:t>$</w:t>
+      </w:r>
+      <w:proofErr w:type="spellStart"/>
+      <w:r>
+        <w:rPr>
+          <w:rFonts w:asciiTheme="minorHAnsi" w:hAnsiTheme="minorHAnsi" w:cstheme="minorHAnsi"/>
+          <w:i/>
+          <w:lang w:val="fr-CH"/>
+        </w:rPr>
+        <w:t>PnpdeviceId</w:t>
+      </w:r>
+      <w:proofErr w:type="spellEnd"/>
+      <w:r>
+        <w:rPr>
+          <w:rFonts w:asciiTheme="minorHAnsi" w:hAnsiTheme="minorHAnsi" w:cstheme="minorHAnsi"/>
+          <w:i/>
+          <w:lang w:val="fr-CH"/>
+        </w:rPr>
+        <w:t xml:space="preserve"> = (</w:t>
+      </w:r>
+      <w:proofErr w:type="spellStart"/>
+      <w:r>
+        <w:rPr>
+          <w:rFonts w:asciiTheme="minorHAnsi" w:hAnsiTheme="minorHAnsi" w:cstheme="minorHAnsi"/>
+          <w:i/>
+          <w:lang w:val="fr-CH"/>
+        </w:rPr>
+        <w:t>gwmi</w:t>
+      </w:r>
+      <w:proofErr w:type="spellEnd"/>
+      <w:r>
+        <w:rPr>
+          <w:rFonts w:asciiTheme="minorHAnsi" w:hAnsiTheme="minorHAnsi" w:cstheme="minorHAnsi"/>
+          <w:i/>
+          <w:lang w:val="fr-CH"/>
+        </w:rPr>
+        <w:t xml:space="preserve"> win32_USBHub | </w:t>
+      </w:r>
+      <w:proofErr w:type="spellStart"/>
+      <w:r>
+        <w:rPr>
+          <w:rFonts w:asciiTheme="minorHAnsi" w:hAnsiTheme="minorHAnsi" w:cstheme="minorHAnsi"/>
+          <w:i/>
+          <w:lang w:val="fr-CH"/>
+        </w:rPr>
+        <w:t>where</w:t>
+      </w:r>
+      <w:proofErr w:type="spellEnd"/>
+      <w:r>
+        <w:rPr>
+          <w:rFonts w:asciiTheme="minorHAnsi" w:hAnsiTheme="minorHAnsi" w:cstheme="minorHAnsi"/>
+          <w:i/>
+          <w:lang w:val="fr-CH"/>
+        </w:rPr>
+        <w:t xml:space="preserve"> </w:t>
+      </w:r>
+      <w:proofErr w:type="gramStart"/>
+      <w:r>
+        <w:rPr>
+          <w:rFonts w:asciiTheme="minorHAnsi" w:hAnsiTheme="minorHAnsi" w:cstheme="minorHAnsi"/>
+          <w:i/>
+          <w:lang w:val="fr-CH"/>
+        </w:rPr>
+        <w:t>{ $</w:t>
+      </w:r>
+      <w:proofErr w:type="gramEnd"/>
+      <w:r>
+        <w:rPr>
+          <w:rFonts w:asciiTheme="minorHAnsi" w:hAnsiTheme="minorHAnsi" w:cstheme="minorHAnsi"/>
+          <w:i/>
+          <w:lang w:val="fr-CH"/>
+        </w:rPr>
+        <w:t>_.name -</w:t>
+      </w:r>
+      <w:proofErr w:type="spellStart"/>
+      <w:r>
+        <w:rPr>
+          <w:rFonts w:asciiTheme="minorHAnsi" w:hAnsiTheme="minorHAnsi" w:cstheme="minorHAnsi"/>
+          <w:i/>
+          <w:lang w:val="fr-CH"/>
+        </w:rPr>
+        <w:t>like</w:t>
+      </w:r>
+      <w:proofErr w:type="spellEnd"/>
+      <w:r>
+        <w:rPr>
+          <w:rFonts w:asciiTheme="minorHAnsi" w:hAnsiTheme="minorHAnsi" w:cstheme="minorHAnsi"/>
+          <w:i/>
+          <w:lang w:val="fr-CH"/>
+        </w:rPr>
+        <w:t xml:space="preserve"> '*stockage*'}).</w:t>
+      </w:r>
+      <w:proofErr w:type="spellStart"/>
+      <w:r>
+        <w:rPr>
+          <w:rFonts w:asciiTheme="minorHAnsi" w:hAnsiTheme="minorHAnsi" w:cstheme="minorHAnsi"/>
+          <w:i/>
+          <w:lang w:val="fr-CH"/>
+        </w:rPr>
+        <w:t>PNPDeviceID</w:t>
+      </w:r>
+      <w:proofErr w:type="spellEnd"/>
+    </w:p>
+    <w:p>
+      <w:pPr>
+        <w:rPr>
+          <w:rFonts w:asciiTheme="minorHAnsi" w:hAnsiTheme="minorHAnsi" w:cstheme="minorHAnsi"/>
+          <w:i/>
+          <w:lang w:val="fr-CH"/>
+        </w:rPr>
+      </w:pPr>
+      <w:r>
+        <w:rPr>
+          <w:rFonts w:asciiTheme="minorHAnsi" w:hAnsiTheme="minorHAnsi" w:cstheme="minorHAnsi"/>
+          <w:i/>
+          <w:lang w:val="fr-CH"/>
+        </w:rPr>
+        <w:t>(</w:t>
+      </w:r>
+      <w:proofErr w:type="spellStart"/>
+      <w:r>
+        <w:rPr>
+          <w:rFonts w:asciiTheme="minorHAnsi" w:hAnsiTheme="minorHAnsi" w:cstheme="minorHAnsi"/>
+          <w:i/>
+          <w:lang w:val="fr-CH"/>
+        </w:rPr>
+        <w:t>Get-ItemProperty</w:t>
+      </w:r>
+      <w:proofErr w:type="spellEnd"/>
+      <w:r>
+        <w:rPr>
+          <w:rFonts w:asciiTheme="minorHAnsi" w:hAnsiTheme="minorHAnsi" w:cstheme="minorHAnsi"/>
+          <w:i/>
+          <w:lang w:val="fr-CH"/>
+        </w:rPr>
+        <w:t xml:space="preserve"> -Path "HKLM:\SYSTEM\</w:t>
+      </w:r>
+      <w:proofErr w:type="spellStart"/>
+      <w:r>
+        <w:rPr>
+          <w:rFonts w:asciiTheme="minorHAnsi" w:hAnsiTheme="minorHAnsi" w:cstheme="minorHAnsi"/>
+          <w:i/>
+          <w:lang w:val="fr-CH"/>
+        </w:rPr>
+        <w:t>CurrentControlSet</w:t>
+      </w:r>
+      <w:proofErr w:type="spellEnd"/>
+      <w:r>
+        <w:rPr>
+          <w:rFonts w:asciiTheme="minorHAnsi" w:hAnsiTheme="minorHAnsi" w:cstheme="minorHAnsi"/>
+          <w:i/>
+          <w:lang w:val="fr-CH"/>
+        </w:rPr>
+        <w:t>\</w:t>
+      </w:r>
+      <w:proofErr w:type="spellStart"/>
+      <w:r>
+        <w:rPr>
+          <w:rFonts w:asciiTheme="minorHAnsi" w:hAnsiTheme="minorHAnsi" w:cstheme="minorHAnsi"/>
+          <w:i/>
+          <w:lang w:val="fr-CH"/>
+        </w:rPr>
+        <w:t>Enum</w:t>
+      </w:r>
+      <w:proofErr w:type="spellEnd"/>
+      <w:r>
+        <w:rPr>
+          <w:rFonts w:asciiTheme="minorHAnsi" w:hAnsiTheme="minorHAnsi" w:cstheme="minorHAnsi"/>
+          <w:i/>
+          <w:lang w:val="fr-CH"/>
+        </w:rPr>
+        <w:t>\$</w:t>
+      </w:r>
+      <w:proofErr w:type="spellStart"/>
+      <w:r>
+        <w:rPr>
+          <w:rFonts w:asciiTheme="minorHAnsi" w:hAnsiTheme="minorHAnsi" w:cstheme="minorHAnsi"/>
+          <w:i/>
+          <w:lang w:val="fr-CH"/>
+        </w:rPr>
+        <w:t>PnpdeviceId</w:t>
+      </w:r>
+      <w:proofErr w:type="spellEnd"/>
+      <w:r>
+        <w:rPr>
+          <w:rFonts w:asciiTheme="minorHAnsi" w:hAnsiTheme="minorHAnsi" w:cstheme="minorHAnsi"/>
+          <w:i/>
+          <w:lang w:val="fr-CH"/>
+        </w:rPr>
+        <w:t xml:space="preserve">" -Name </w:t>
+      </w:r>
+      <w:proofErr w:type="spellStart"/>
+      <w:r>
+        <w:rPr>
+          <w:rFonts w:asciiTheme="minorHAnsi" w:hAnsiTheme="minorHAnsi" w:cstheme="minorHAnsi"/>
+          <w:i/>
+          <w:lang w:val="fr-CH"/>
+        </w:rPr>
+        <w:t>LocationInformation</w:t>
+      </w:r>
+      <w:proofErr w:type="spellEnd"/>
+      <w:proofErr w:type="gramStart"/>
+      <w:r>
+        <w:rPr>
+          <w:rFonts w:asciiTheme="minorHAnsi" w:hAnsiTheme="minorHAnsi" w:cstheme="minorHAnsi"/>
+          <w:i/>
+          <w:lang w:val="fr-CH"/>
+        </w:rPr>
+        <w:t>).</w:t>
+      </w:r>
+      <w:proofErr w:type="spellStart"/>
+      <w:r>
+        <w:rPr>
+          <w:rFonts w:asciiTheme="minorHAnsi" w:hAnsiTheme="minorHAnsi" w:cstheme="minorHAnsi"/>
+          <w:i/>
+          <w:lang w:val="fr-CH"/>
+        </w:rPr>
+        <w:t>LocationInformation</w:t>
+      </w:r>
+      <w:proofErr w:type="spellEnd"/>
+      <w:proofErr w:type="gramEnd"/>
+    </w:p>
+    <w:bookmarkEnd w:id="0"/>
     <w:p>
       <w:pPr>
         <w:rPr>
@@ -615,7 +906,7 @@
         <w:noProof/>
         <w:lang w:val="fr-CH"/>
       </w:rPr>
-      <w:t>3</w:t>
+      <w:t>2</w:t>
     </w:r>
     <w:r>
       <w:rPr>
@@ -1656,7 +1947,7 @@
 </file>
 
 <file path=customXml/itemProps1.xml><?xml version="1.0" encoding="utf-8"?>
-<ds:datastoreItem xmlns:ds="http://schemas.openxmlformats.org/officeDocument/2006/customXml" ds:itemID="{260AFF6D-2104-4A32-9043-B72374E6CB91}">
+<ds:datastoreItem xmlns:ds="http://schemas.openxmlformats.org/officeDocument/2006/customXml" ds:itemID="{459FFC76-9308-408B-8C73-F87F0884762F}">
   <ds:schemaRefs>
     <ds:schemaRef ds:uri="http://schemas.openxmlformats.org/officeDocument/2006/bibliography"/>
   </ds:schemaRefs>

</xml_diff>

<commit_message>
connexion à la base de données, corrections de bugs
</commit_message>
<xml_diff>
--- a/listDevices/RackaKey_listDevices.docx
+++ b/listDevices/RackaKey_listDevices.docx
@@ -94,7 +94,7 @@
           <w:noProof/>
           <w:lang w:val="fr-CH"/>
         </w:rPr>
-        <w:t>5 février 2019</w:t>
+        <w:t>7 février 2019</w:t>
       </w:r>
       <w:r>
         <w:rPr>
@@ -328,129 +328,6 @@
             <wp:extent cx="5972810" cy="4566920"/>
             <wp:effectExtent l="0" t="0" r="8890" b="5080"/>
             <wp:docPr id="1" name="Image 1"/>
-            <wp:cNvGraphicFramePr>
-              <a:graphicFrameLocks xmlns:a="http://schemas.openxmlformats.org/drawingml/2006/main" noChangeAspect="1"/>
-            </wp:cNvGraphicFramePr>
-            <a:graphic xmlns:a="http://schemas.openxmlformats.org/drawingml/2006/main">
-              <a:graphicData uri="http://schemas.openxmlformats.org/drawingml/2006/picture">
-                <pic:pic xmlns:pic="http://schemas.openxmlformats.org/drawingml/2006/picture">
-                  <pic:nvPicPr>
-                    <pic:cNvPr id="1" name=""/>
-                    <pic:cNvPicPr/>
-                  </pic:nvPicPr>
-                  <pic:blipFill>
-                    <a:blip r:embed="rId7"/>
-                    <a:stretch>
-                      <a:fillRect/>
-                    </a:stretch>
-                  </pic:blipFill>
-                  <pic:spPr>
-                    <a:xfrm>
-                      <a:off x="0" y="0"/>
-                      <a:ext cx="5972810" cy="4566920"/>
-                    </a:xfrm>
-                    <a:prstGeom prst="rect">
-                      <a:avLst/>
-                    </a:prstGeom>
-                  </pic:spPr>
-                </pic:pic>
-              </a:graphicData>
-            </a:graphic>
-          </wp:inline>
-        </w:drawing>
-      </w:r>
-    </w:p>
-    <w:p>
-      <w:pPr>
-        <w:rPr>
-          <w:lang w:val="fr-CH"/>
-        </w:rPr>
-      </w:pPr>
-    </w:p>
-    <w:p>
-      <w:pPr>
-        <w:rPr>
-          <w:lang w:val="fr-CH"/>
-        </w:rPr>
-      </w:pPr>
-    </w:p>
-    <w:p>
-      <w:pPr>
-        <w:rPr>
-          <w:lang w:val="fr-CH"/>
-        </w:rPr>
-      </w:pPr>
-    </w:p>
-    <w:p>
-      <w:pPr>
-        <w:rPr>
-          <w:lang w:val="fr-CH"/>
-        </w:rPr>
-      </w:pPr>
-    </w:p>
-    <w:p>
-      <w:pPr>
-        <w:rPr>
-          <w:lang w:val="fr-CH"/>
-        </w:rPr>
-      </w:pPr>
-    </w:p>
-    <w:p>
-      <w:pPr>
-        <w:rPr>
-          <w:lang w:val="fr-CH"/>
-        </w:rPr>
-      </w:pPr>
-    </w:p>
-    <w:p>
-      <w:pPr>
-        <w:pStyle w:val="Titre1"/>
-        <w:rPr>
-          <w:lang w:val="fr-CH"/>
-        </w:rPr>
-      </w:pPr>
-      <w:r>
-        <w:rPr>
-          <w:lang w:val="fr-CH"/>
-        </w:rPr>
-        <w:lastRenderedPageBreak/>
-        <w:t>Communication avec MySQL</w:t>
-      </w:r>
-    </w:p>
-    <w:p>
-      <w:pPr>
-        <w:rPr>
-          <w:lang w:val="fr-CH"/>
-        </w:rPr>
-      </w:pPr>
-      <w:r>
-        <w:rPr>
-          <w:lang w:val="fr-CH"/>
-        </w:rPr>
-        <w:t>Comme expliqué plutôt une fois qu’une clé USB a été branché dans un hub, l’application devra créer un nouvel enregistrement dans la table « UsbKeys ».</w:t>
-      </w:r>
-    </w:p>
-    <w:p>
-      <w:pPr>
-        <w:rPr>
-          <w:lang w:val="fr-CH"/>
-        </w:rPr>
-      </w:pPr>
-    </w:p>
-    <w:p>
-      <w:pPr>
-        <w:keepNext/>
-      </w:pPr>
-      <w:r>
-        <w:rPr>
-          <w:noProof/>
-          <w:lang w:val="fr-CH" w:eastAsia="fr-CH"/>
-        </w:rPr>
-        <w:drawing>
-          <wp:inline distT="0" distB="0" distL="0" distR="0" wp14:anchorId="629A3A59" wp14:editId="4497E4F1">
-            <wp:extent cx="1381125" cy="1543050"/>
-            <wp:effectExtent l="0" t="0" r="9525" b="0"/>
-            <wp:docPr id="2" name="Image 2"/>
             <wp:cNvGraphicFramePr>
               <a:graphicFrameLocks xmlns:a="http://schemas.openxmlformats.org/drawingml/2006/main" noChangeAspect="1"/>
             </wp:cNvGraphicFramePr>
@@ -470,7 +347,7 @@
                   <pic:spPr>
                     <a:xfrm>
                       <a:off x="0" y="0"/>
-                      <a:ext cx="1381125" cy="1543050"/>
+                      <a:ext cx="5972810" cy="4566920"/>
                     </a:xfrm>
                     <a:prstGeom prst="rect">
                       <a:avLst/>
@@ -485,109 +362,246 @@
     </w:p>
     <w:p>
       <w:pPr>
-        <w:pStyle w:val="Lgende"/>
-      </w:pPr>
-      <w:r>
-        <w:t xml:space="preserve">Figure </w:t>
-      </w:r>
-      <w:r>
-        <w:fldChar w:fldCharType="begin"/>
-      </w:r>
-      <w:r>
-        <w:instrText xml:space="preserve"> SEQ Figure \* ARABIC </w:instrText>
-      </w:r>
-      <w:r>
-        <w:fldChar w:fldCharType="separate"/>
-      </w:r>
+        <w:rPr>
+          <w:lang w:val="fr-CH"/>
+        </w:rPr>
+      </w:pPr>
+    </w:p>
+    <w:p>
+      <w:pPr>
+        <w:rPr>
+          <w:lang w:val="fr-CH"/>
+        </w:rPr>
+      </w:pPr>
+    </w:p>
+    <w:p>
+      <w:pPr>
+        <w:rPr>
+          <w:lang w:val="fr-CH"/>
+        </w:rPr>
+      </w:pPr>
+    </w:p>
+    <w:p>
+      <w:pPr>
+        <w:rPr>
+          <w:lang w:val="fr-CH"/>
+        </w:rPr>
+      </w:pPr>
+    </w:p>
+    <w:p>
+      <w:pPr>
+        <w:rPr>
+          <w:lang w:val="fr-CH"/>
+        </w:rPr>
+      </w:pPr>
+    </w:p>
+    <w:p>
+      <w:pPr>
+        <w:rPr>
+          <w:lang w:val="fr-CH"/>
+        </w:rPr>
+      </w:pPr>
+    </w:p>
+    <w:p>
+      <w:pPr>
+        <w:pStyle w:val="Titre1"/>
+        <w:rPr>
+          <w:lang w:val="fr-CH"/>
+        </w:rPr>
+      </w:pPr>
+      <w:r>
+        <w:rPr>
+          <w:lang w:val="fr-CH"/>
+        </w:rPr>
+        <w:lastRenderedPageBreak/>
+        <w:t>Communication avec MySQL</w:t>
+      </w:r>
+    </w:p>
+    <w:p>
+      <w:pPr>
+        <w:rPr>
+          <w:lang w:val="fr-CH"/>
+        </w:rPr>
+      </w:pPr>
+      <w:r>
+        <w:rPr>
+          <w:lang w:val="fr-CH"/>
+        </w:rPr>
+        <w:t>Comme expliqué plutôt une fois qu’une clé USB a été branché dans un hub, l’application devra créer un nouvel enregistrement dans la table « UsbKeys ».</w:t>
+      </w:r>
+    </w:p>
+    <w:p>
+      <w:pPr>
+        <w:rPr>
+          <w:lang w:val="fr-CH"/>
+        </w:rPr>
+      </w:pPr>
+    </w:p>
+    <w:p>
+      <w:pPr>
+        <w:rPr>
+          <w:lang w:val="fr-CH"/>
+        </w:rPr>
+      </w:pPr>
       <w:r>
         <w:rPr>
           <w:noProof/>
-        </w:rPr>
-        <w:t>1</w:t>
-      </w:r>
-      <w:r>
-        <w:rPr>
-          <w:noProof/>
-        </w:rPr>
-        <w:fldChar w:fldCharType="end"/>
+          <w:lang w:val="fr-CH" w:eastAsia="fr-CH"/>
+        </w:rPr>
+        <w:drawing>
+          <wp:inline distT="0" distB="0" distL="0" distR="0" wp14:anchorId="621F34B0" wp14:editId="09A986E3">
+            <wp:extent cx="5972810" cy="4882515"/>
+            <wp:effectExtent l="0" t="0" r="8890" b="0"/>
+            <wp:docPr id="3" name="Image 3"/>
+            <wp:cNvGraphicFramePr>
+              <a:graphicFrameLocks xmlns:a="http://schemas.openxmlformats.org/drawingml/2006/main" noChangeAspect="1"/>
+            </wp:cNvGraphicFramePr>
+            <a:graphic xmlns:a="http://schemas.openxmlformats.org/drawingml/2006/main">
+              <a:graphicData uri="http://schemas.openxmlformats.org/drawingml/2006/picture">
+                <pic:pic xmlns:pic="http://schemas.openxmlformats.org/drawingml/2006/picture">
+                  <pic:nvPicPr>
+                    <pic:cNvPr id="1" name=""/>
+                    <pic:cNvPicPr/>
+                  </pic:nvPicPr>
+                  <pic:blipFill>
+                    <a:blip r:embed="rId9"/>
+                    <a:stretch>
+                      <a:fillRect/>
+                    </a:stretch>
+                  </pic:blipFill>
+                  <pic:spPr>
+                    <a:xfrm>
+                      <a:off x="0" y="0"/>
+                      <a:ext cx="5972810" cy="4882515"/>
+                    </a:xfrm>
+                    <a:prstGeom prst="rect">
+                      <a:avLst/>
+                    </a:prstGeom>
+                  </pic:spPr>
+                </pic:pic>
+              </a:graphicData>
+            </a:graphic>
+          </wp:inline>
+        </w:drawing>
+      </w:r>
+    </w:p>
+    <w:p/>
+    <w:p>
+      <w:pPr>
+        <w:pStyle w:val="Titre1"/>
+      </w:pPr>
+      <w:r>
+        <w:t xml:space="preserve">Emplacement des </w:t>
       </w:r>
       <w:proofErr w:type="spellStart"/>
       <w:r>
-        <w:t>Schéma</w:t>
+        <w:t>Clés</w:t>
       </w:r>
       <w:proofErr w:type="spellEnd"/>
       <w:r>
-        <w:t xml:space="preserve"> de table UsbKeys</w:t>
+        <w:t xml:space="preserve"> USB</w:t>
+      </w:r>
+      <w:r>
+        <w:t xml:space="preserve"> </w:t>
+      </w:r>
+    </w:p>
+    <w:p>
+      <w:pPr>
+        <w:pStyle w:val="Titre2"/>
+      </w:pPr>
+      <w:r>
+        <w:rPr>
+          <w:lang w:val="fr-CH"/>
+        </w:rPr>
+        <w:t xml:space="preserve">Méthode </w:t>
+      </w:r>
+      <w:r>
+        <w:t>PowerShell</w:t>
       </w:r>
     </w:p>
     <w:p/>
     <w:p>
       <w:pPr>
-        <w:pStyle w:val="Titre1"/>
-      </w:pPr>
-      <w:r>
-        <w:t xml:space="preserve">Emplacement des </w:t>
+        <w:rPr>
+          <w:lang w:val="fr-CH"/>
+        </w:rPr>
+      </w:pPr>
+      <w:r>
+        <w:rPr>
+          <w:lang w:val="fr-CH"/>
+        </w:rPr>
+        <w:t xml:space="preserve">J’ai trouvé une méthode pour affiché l’emplacement des clés USB en </w:t>
       </w:r>
       <w:proofErr w:type="spellStart"/>
       <w:r>
-        <w:t>Clés</w:t>
+        <w:rPr>
+          <w:lang w:val="fr-CH"/>
+        </w:rPr>
+        <w:t>powerShell</w:t>
       </w:r>
       <w:proofErr w:type="spellEnd"/>
       <w:r>
-        <w:t xml:space="preserve"> USB</w:t>
-      </w:r>
-    </w:p>
-    <w:p>
-      <w:pPr>
-        <w:rPr>
-          <w:lang w:val="fr-CH"/>
-        </w:rPr>
-      </w:pPr>
-      <w:r>
-        <w:rPr>
-          <w:lang w:val="fr-CH"/>
-        </w:rPr>
-        <w:t xml:space="preserve">J’ai trouvé une méthode pour affiché l’emplacement des clés USB en </w:t>
+        <w:rPr>
+          <w:lang w:val="fr-CH"/>
+        </w:rPr>
+        <w:t xml:space="preserve">. Il faudrait que je trouve un équivalent pour le faire </w:t>
+      </w:r>
+      <w:r>
+        <w:rPr>
+          <w:lang w:val="fr-CH"/>
+        </w:rPr>
+        <w:t>en</w:t>
+      </w:r>
+      <w:bookmarkStart w:id="0" w:name="_GoBack"/>
+      <w:bookmarkEnd w:id="0"/>
+      <w:r>
+        <w:rPr>
+          <w:lang w:val="fr-CH"/>
+        </w:rPr>
+        <w:t xml:space="preserve"> C#.</w:t>
+      </w:r>
+    </w:p>
+    <w:p>
+      <w:pPr>
+        <w:rPr>
+          <w:rFonts w:asciiTheme="minorHAnsi" w:hAnsiTheme="minorHAnsi" w:cstheme="minorHAnsi"/>
+          <w:lang w:val="fr-CH"/>
+        </w:rPr>
+      </w:pPr>
+    </w:p>
+    <w:p>
+      <w:pPr>
+        <w:rPr>
+          <w:rFonts w:asciiTheme="minorHAnsi" w:hAnsiTheme="minorHAnsi" w:cstheme="minorHAnsi"/>
+          <w:i/>
+          <w:lang w:val="fr-CH"/>
+        </w:rPr>
+      </w:pPr>
+      <w:r>
+        <w:rPr>
+          <w:rFonts w:asciiTheme="minorHAnsi" w:hAnsiTheme="minorHAnsi" w:cstheme="minorHAnsi"/>
+          <w:i/>
+          <w:lang w:val="fr-CH"/>
+        </w:rPr>
+        <w:t>$</w:t>
       </w:r>
       <w:proofErr w:type="spellStart"/>
       <w:r>
         <w:rPr>
-          <w:lang w:val="fr-CH"/>
-        </w:rPr>
-        <w:t>powerShell</w:t>
+          <w:rFonts w:asciiTheme="minorHAnsi" w:hAnsiTheme="minorHAnsi" w:cstheme="minorHAnsi"/>
+          <w:i/>
+          <w:lang w:val="fr-CH"/>
+        </w:rPr>
+        <w:t>PnpdeviceId</w:t>
       </w:r>
       <w:proofErr w:type="spellEnd"/>
       <w:r>
         <w:rPr>
-          <w:lang w:val="fr-CH"/>
-        </w:rPr>
-        <w:t>. Il faudrait que je trouve un équivalent pour le faire ne C#.</w:t>
-      </w:r>
-    </w:p>
-    <w:p>
-      <w:pPr>
-        <w:rPr>
-          <w:rFonts w:asciiTheme="minorHAnsi" w:hAnsiTheme="minorHAnsi" w:cstheme="minorHAnsi"/>
-          <w:lang w:val="fr-CH"/>
-        </w:rPr>
-      </w:pPr>
-    </w:p>
-    <w:p>
-      <w:pPr>
-        <w:rPr>
-          <w:rFonts w:asciiTheme="minorHAnsi" w:hAnsiTheme="minorHAnsi" w:cstheme="minorHAnsi"/>
-          <w:i/>
-          <w:lang w:val="fr-CH"/>
-        </w:rPr>
-      </w:pPr>
-      <w:bookmarkStart w:id="0" w:name="_GoBack"/>
-      <w:r>
-        <w:rPr>
-          <w:rFonts w:asciiTheme="minorHAnsi" w:hAnsiTheme="minorHAnsi" w:cstheme="minorHAnsi"/>
-          <w:i/>
-          <w:lang w:val="fr-CH"/>
-        </w:rPr>
-        <w:t>$</w:t>
+          <w:rFonts w:asciiTheme="minorHAnsi" w:hAnsiTheme="minorHAnsi" w:cstheme="minorHAnsi"/>
+          <w:i/>
+          <w:lang w:val="fr-CH"/>
+        </w:rPr>
+        <w:t xml:space="preserve"> = (</w:t>
       </w:r>
       <w:proofErr w:type="spellStart"/>
       <w:r>
@@ -596,7 +610,7 @@
           <w:i/>
           <w:lang w:val="fr-CH"/>
         </w:rPr>
-        <w:t>PnpdeviceId</w:t>
+        <w:t>gwmi</w:t>
       </w:r>
       <w:proofErr w:type="spellEnd"/>
       <w:r>
@@ -605,7 +619,7 @@
           <w:i/>
           <w:lang w:val="fr-CH"/>
         </w:rPr>
-        <w:t xml:space="preserve"> = (</w:t>
+        <w:t xml:space="preserve"> win32_USBHub | </w:t>
       </w:r>
       <w:proofErr w:type="spellStart"/>
       <w:r>
@@ -614,7 +628,7 @@
           <w:i/>
           <w:lang w:val="fr-CH"/>
         </w:rPr>
-        <w:t>gwmi</w:t>
+        <w:t>where</w:t>
       </w:r>
       <w:proofErr w:type="spellEnd"/>
       <w:r>
@@ -623,7 +637,25 @@
           <w:i/>
           <w:lang w:val="fr-CH"/>
         </w:rPr>
-        <w:t xml:space="preserve"> win32_USBHub | </w:t>
+        <w:t xml:space="preserve"> </w:t>
+      </w:r>
+      <w:proofErr w:type="gramStart"/>
+      <w:r>
+        <w:rPr>
+          <w:rFonts w:asciiTheme="minorHAnsi" w:hAnsiTheme="minorHAnsi" w:cstheme="minorHAnsi"/>
+          <w:i/>
+          <w:lang w:val="fr-CH"/>
+        </w:rPr>
+        <w:t>{ $</w:t>
+      </w:r>
+      <w:proofErr w:type="gramEnd"/>
+      <w:r>
+        <w:rPr>
+          <w:rFonts w:asciiTheme="minorHAnsi" w:hAnsiTheme="minorHAnsi" w:cstheme="minorHAnsi"/>
+          <w:i/>
+          <w:lang w:val="fr-CH"/>
+        </w:rPr>
+        <w:t>_.name -</w:t>
       </w:r>
       <w:proofErr w:type="spellStart"/>
       <w:r>
@@ -632,7 +664,7 @@
           <w:i/>
           <w:lang w:val="fr-CH"/>
         </w:rPr>
-        <w:t>where</w:t>
+        <w:t>like</w:t>
       </w:r>
       <w:proofErr w:type="spellEnd"/>
       <w:r>
@@ -641,25 +673,7 @@
           <w:i/>
           <w:lang w:val="fr-CH"/>
         </w:rPr>
-        <w:t xml:space="preserve"> </w:t>
-      </w:r>
-      <w:proofErr w:type="gramStart"/>
-      <w:r>
-        <w:rPr>
-          <w:rFonts w:asciiTheme="minorHAnsi" w:hAnsiTheme="minorHAnsi" w:cstheme="minorHAnsi"/>
-          <w:i/>
-          <w:lang w:val="fr-CH"/>
-        </w:rPr>
-        <w:t>{ $</w:t>
-      </w:r>
-      <w:proofErr w:type="gramEnd"/>
-      <w:r>
-        <w:rPr>
-          <w:rFonts w:asciiTheme="minorHAnsi" w:hAnsiTheme="minorHAnsi" w:cstheme="minorHAnsi"/>
-          <w:i/>
-          <w:lang w:val="fr-CH"/>
-        </w:rPr>
-        <w:t>_.name -</w:t>
+        <w:t xml:space="preserve"> '*stockage*'}).</w:t>
       </w:r>
       <w:proofErr w:type="spellStart"/>
       <w:r>
@@ -668,42 +682,25 @@
           <w:i/>
           <w:lang w:val="fr-CH"/>
         </w:rPr>
-        <w:t>like</w:t>
+        <w:t>PNPDeviceID</w:t>
       </w:r>
       <w:proofErr w:type="spellEnd"/>
-      <w:r>
-        <w:rPr>
-          <w:rFonts w:asciiTheme="minorHAnsi" w:hAnsiTheme="minorHAnsi" w:cstheme="minorHAnsi"/>
-          <w:i/>
-          <w:lang w:val="fr-CH"/>
-        </w:rPr>
-        <w:t xml:space="preserve"> '*stockage*'}).</w:t>
-      </w:r>
-      <w:proofErr w:type="spellStart"/>
-      <w:r>
-        <w:rPr>
-          <w:rFonts w:asciiTheme="minorHAnsi" w:hAnsiTheme="minorHAnsi" w:cstheme="minorHAnsi"/>
-          <w:i/>
-          <w:lang w:val="fr-CH"/>
-        </w:rPr>
-        <w:t>PNPDeviceID</w:t>
-      </w:r>
-      <w:proofErr w:type="spellEnd"/>
-    </w:p>
-    <w:p>
-      <w:pPr>
-        <w:rPr>
-          <w:rFonts w:asciiTheme="minorHAnsi" w:hAnsiTheme="minorHAnsi" w:cstheme="minorHAnsi"/>
-          <w:i/>
-          <w:lang w:val="fr-CH"/>
-        </w:rPr>
-      </w:pPr>
-      <w:r>
-        <w:rPr>
-          <w:rFonts w:asciiTheme="minorHAnsi" w:hAnsiTheme="minorHAnsi" w:cstheme="minorHAnsi"/>
-          <w:i/>
-          <w:lang w:val="fr-CH"/>
-        </w:rPr>
+    </w:p>
+    <w:p>
+      <w:pPr>
+        <w:rPr>
+          <w:rFonts w:asciiTheme="minorHAnsi" w:hAnsiTheme="minorHAnsi" w:cstheme="minorHAnsi"/>
+          <w:i/>
+          <w:lang w:val="fr-CH"/>
+        </w:rPr>
+      </w:pPr>
+      <w:r>
+        <w:rPr>
+          <w:rFonts w:asciiTheme="minorHAnsi" w:hAnsiTheme="minorHAnsi" w:cstheme="minorHAnsi"/>
+          <w:i/>
+          <w:lang w:val="fr-CH"/>
+        </w:rPr>
+        <w:lastRenderedPageBreak/>
         <w:t>(</w:t>
       </w:r>
       <w:proofErr w:type="spellStart"/>
@@ -809,7 +806,71 @@
       <w:proofErr w:type="spellEnd"/>
       <w:proofErr w:type="gramEnd"/>
     </w:p>
-    <w:bookmarkEnd w:id="0"/>
+    <w:p>
+      <w:pPr>
+        <w:rPr>
+          <w:rFonts w:asciiTheme="minorHAnsi" w:hAnsiTheme="minorHAnsi" w:cstheme="minorHAnsi"/>
+          <w:i/>
+          <w:lang w:val="fr-CH"/>
+        </w:rPr>
+      </w:pPr>
+    </w:p>
+    <w:p>
+      <w:pPr>
+        <w:pStyle w:val="Titre2"/>
+        <w:rPr>
+          <w:lang w:val="fr-CH"/>
+        </w:rPr>
+      </w:pPr>
+      <w:r>
+        <w:rPr>
+          <w:lang w:val="fr-CH"/>
+        </w:rPr>
+        <w:t>Méthode C#</w:t>
+      </w:r>
+    </w:p>
+    <w:p>
+      <w:pPr>
+        <w:rPr>
+          <w:lang w:val="fr-CH"/>
+        </w:rPr>
+      </w:pPr>
+      <w:r>
+        <w:rPr>
+          <w:lang w:val="fr-CH"/>
+        </w:rPr>
+        <w:t xml:space="preserve">J’ai trouvé une librairie permettant d’obtenir l’emplacement d’une clé USB : </w:t>
+      </w:r>
+    </w:p>
+    <w:p>
+      <w:pPr>
+        <w:rPr>
+          <w:lang w:val="fr-CH"/>
+        </w:rPr>
+      </w:pPr>
+      <w:hyperlink r:id="rId10" w:history="1">
+        <w:r>
+          <w:rPr>
+            <w:rStyle w:val="Lienhypertexte"/>
+            <w:lang w:val="fr-CH"/>
+          </w:rPr>
+          <w:t>https://www.codeproject.com/Articles/60579/A-USB-Library-to-Detect-USB-Devices</w:t>
+        </w:r>
+      </w:hyperlink>
+    </w:p>
+    <w:p>
+      <w:pPr>
+        <w:rPr>
+          <w:lang w:val="fr-CH"/>
+        </w:rPr>
+      </w:pPr>
+      <w:r>
+        <w:rPr>
+          <w:lang w:val="fr-CH"/>
+        </w:rPr>
+        <w:t>Elle est relativement compliquée à utiliser mais n’ayant pas trouvé d’autre moyen de le faire en C# j’ai décidé de chercher dans ce sens. Il s’agit maintenant de lister tous les périphériques USB, de ne retenir que les clés, puis de récupérer le PID et VID qui sont nécessaire à la librairie pour trouver les informations que je recherche.</w:t>
+      </w:r>
+    </w:p>
     <w:p>
       <w:pPr>
         <w:rPr>
@@ -825,8 +886,8 @@
       </w:pPr>
     </w:p>
     <w:sectPr>
-      <w:headerReference w:type="default" r:id="rId9"/>
-      <w:footerReference w:type="default" r:id="rId10"/>
+      <w:headerReference w:type="default" r:id="rId11"/>
+      <w:footerReference w:type="default" r:id="rId12"/>
       <w:pgSz w:w="12240" w:h="15840"/>
       <w:pgMar w:top="1417" w:right="1417" w:bottom="1417" w:left="1417" w:header="708" w:footer="708" w:gutter="0"/>
       <w:cols w:space="708"/>
@@ -906,7 +967,7 @@
         <w:noProof/>
         <w:lang w:val="fr-CH"/>
       </w:rPr>
-      <w:t>2</w:t>
+      <w:t>4</w:t>
     </w:r>
     <w:r>
       <w:rPr>
@@ -943,7 +1004,7 @@
         <w:noProof/>
         <w:lang w:val="fr-CH"/>
       </w:rPr>
-      <w:t>3</w:t>
+      <w:t>4</w:t>
     </w:r>
     <w:r>
       <w:rPr>
@@ -980,7 +1041,7 @@
         <w:noProof/>
         <w:lang w:val="fr-CH"/>
       </w:rPr>
-      <w:t>05.02.2019</w:t>
+      <w:t>07.02.2019</w:t>
     </w:r>
     <w:r>
       <w:rPr>
@@ -1046,6 +1107,109 @@
     </w:r>
   </w:p>
 </w:hdr>
+</file>
+
+<file path=word/numbering.xml><?xml version="1.0" encoding="utf-8"?>
+<w:numbering xmlns:wpc="http://schemas.microsoft.com/office/word/2010/wordprocessingCanvas" xmlns:cx="http://schemas.microsoft.com/office/drawing/2014/chartex" xmlns:cx1="http://schemas.microsoft.com/office/drawing/2015/9/8/chartex" xmlns:mc="http://schemas.openxmlformats.org/markup-compatibility/2006" xmlns:o="urn:schemas-microsoft-com:office:office" xmlns:r="http://schemas.openxmlformats.org/officeDocument/2006/relationships" xmlns:m="http://schemas.openxmlformats.org/officeDocument/2006/math" xmlns:v="urn:schemas-microsoft-com:vml" xmlns:wp14="http://schemas.microsoft.com/office/word/2010/wordprocessingDrawing" xmlns:wp="http://schemas.openxmlformats.org/drawingml/2006/wordprocessingDrawing" xmlns:w10="urn:schemas-microsoft-com:office:word" xmlns:w="http://schemas.openxmlformats.org/wordprocessingml/2006/main" xmlns:w14="http://schemas.microsoft.com/office/word/2010/wordml" xmlns:w15="http://schemas.microsoft.com/office/word/2012/wordml" xmlns:w16se="http://schemas.microsoft.com/office/word/2015/wordml/symex" xmlns:wpg="http://schemas.microsoft.com/office/word/2010/wordprocessingGroup" xmlns:wpi="http://schemas.microsoft.com/office/word/2010/wordprocessingInk" xmlns:wne="http://schemas.microsoft.com/office/word/2006/wordml" xmlns:wps="http://schemas.microsoft.com/office/word/2010/wordprocessingShape" mc:Ignorable="w14 w15 w16se wp14">
+  <w:abstractNum w:abstractNumId="0" w15:restartNumberingAfterBreak="0">
+    <w:nsid w:val="5E291426"/>
+    <w:multiLevelType w:val="multilevel"/>
+    <w:tmpl w:val="100C0025"/>
+    <w:lvl w:ilvl="0">
+      <w:start w:val="1"/>
+      <w:numFmt w:val="decimal"/>
+      <w:pStyle w:val="Titre1"/>
+      <w:lvlText w:val="%1"/>
+      <w:lvlJc w:val="left"/>
+      <w:pPr>
+        <w:ind w:left="432" w:hanging="432"/>
+      </w:pPr>
+    </w:lvl>
+    <w:lvl w:ilvl="1">
+      <w:start w:val="1"/>
+      <w:numFmt w:val="decimal"/>
+      <w:pStyle w:val="Titre2"/>
+      <w:lvlText w:val="%1.%2"/>
+      <w:lvlJc w:val="left"/>
+      <w:pPr>
+        <w:ind w:left="576" w:hanging="576"/>
+      </w:pPr>
+    </w:lvl>
+    <w:lvl w:ilvl="2">
+      <w:start w:val="1"/>
+      <w:numFmt w:val="decimal"/>
+      <w:pStyle w:val="Titre3"/>
+      <w:lvlText w:val="%1.%2.%3"/>
+      <w:lvlJc w:val="left"/>
+      <w:pPr>
+        <w:ind w:left="720" w:hanging="720"/>
+      </w:pPr>
+    </w:lvl>
+    <w:lvl w:ilvl="3">
+      <w:start w:val="1"/>
+      <w:numFmt w:val="decimal"/>
+      <w:pStyle w:val="Titre4"/>
+      <w:lvlText w:val="%1.%2.%3.%4"/>
+      <w:lvlJc w:val="left"/>
+      <w:pPr>
+        <w:ind w:left="864" w:hanging="864"/>
+      </w:pPr>
+    </w:lvl>
+    <w:lvl w:ilvl="4">
+      <w:start w:val="1"/>
+      <w:numFmt w:val="decimal"/>
+      <w:pStyle w:val="Titre5"/>
+      <w:lvlText w:val="%1.%2.%3.%4.%5"/>
+      <w:lvlJc w:val="left"/>
+      <w:pPr>
+        <w:ind w:left="1008" w:hanging="1008"/>
+      </w:pPr>
+    </w:lvl>
+    <w:lvl w:ilvl="5">
+      <w:start w:val="1"/>
+      <w:numFmt w:val="decimal"/>
+      <w:pStyle w:val="Titre6"/>
+      <w:lvlText w:val="%1.%2.%3.%4.%5.%6"/>
+      <w:lvlJc w:val="left"/>
+      <w:pPr>
+        <w:ind w:left="1152" w:hanging="1152"/>
+      </w:pPr>
+    </w:lvl>
+    <w:lvl w:ilvl="6">
+      <w:start w:val="1"/>
+      <w:numFmt w:val="decimal"/>
+      <w:pStyle w:val="Titre7"/>
+      <w:lvlText w:val="%1.%2.%3.%4.%5.%6.%7"/>
+      <w:lvlJc w:val="left"/>
+      <w:pPr>
+        <w:ind w:left="1296" w:hanging="1296"/>
+      </w:pPr>
+    </w:lvl>
+    <w:lvl w:ilvl="7">
+      <w:start w:val="1"/>
+      <w:numFmt w:val="decimal"/>
+      <w:pStyle w:val="Titre8"/>
+      <w:lvlText w:val="%1.%2.%3.%4.%5.%6.%7.%8"/>
+      <w:lvlJc w:val="left"/>
+      <w:pPr>
+        <w:ind w:left="1440" w:hanging="1440"/>
+      </w:pPr>
+    </w:lvl>
+    <w:lvl w:ilvl="8">
+      <w:start w:val="1"/>
+      <w:numFmt w:val="decimal"/>
+      <w:pStyle w:val="Titre9"/>
+      <w:lvlText w:val="%1.%2.%3.%4.%5.%6.%7.%8.%9"/>
+      <w:lvlJc w:val="left"/>
+      <w:pPr>
+        <w:ind w:left="1584" w:hanging="1584"/>
+      </w:pPr>
+    </w:lvl>
+  </w:abstractNum>
+  <w:num w:numId="1">
+    <w:abstractNumId w:val="0"/>
+  </w:num>
+</w:numbering>
 </file>
 
 <file path=word/styles.xml><?xml version="1.0" encoding="utf-8"?>
@@ -1457,6 +1621,9 @@
     <w:pPr>
       <w:keepNext/>
       <w:keepLines/>
+      <w:numPr>
+        <w:numId w:val="1"/>
+      </w:numPr>
       <w:shd w:val="clear" w:color="auto" w:fill="9CC2E5" w:themeFill="accent1" w:themeFillTint="99"/>
       <w:spacing w:before="240" w:after="120"/>
       <w:outlineLvl w:val="0"/>
@@ -1466,6 +1633,32 @@
       <w:color w:val="FFFFFF" w:themeColor="background1"/>
       <w:sz w:val="32"/>
       <w:szCs w:val="32"/>
+    </w:rPr>
+  </w:style>
+  <w:style w:type="paragraph" w:styleId="Titre2">
+    <w:name w:val="heading 2"/>
+    <w:basedOn w:val="Normal"/>
+    <w:next w:val="Normal"/>
+    <w:link w:val="Titre2Car"/>
+    <w:uiPriority w:val="9"/>
+    <w:unhideWhenUsed/>
+    <w:qFormat/>
+    <w:rsid w:val="007205A3"/>
+    <w:pPr>
+      <w:keepNext/>
+      <w:keepLines/>
+      <w:numPr>
+        <w:ilvl w:val="1"/>
+        <w:numId w:val="1"/>
+      </w:numPr>
+      <w:spacing w:before="40" w:after="0"/>
+      <w:outlineLvl w:val="1"/>
+    </w:pPr>
+    <w:rPr>
+      <w:rFonts w:asciiTheme="majorHAnsi" w:eastAsiaTheme="majorEastAsia" w:hAnsiTheme="majorHAnsi" w:cstheme="majorBidi"/>
+      <w:color w:val="2E74B5" w:themeColor="accent1" w:themeShade="BF"/>
+      <w:sz w:val="26"/>
+      <w:szCs w:val="26"/>
     </w:rPr>
   </w:style>
   <w:style w:type="paragraph" w:styleId="Titre3">
@@ -1480,6 +1673,10 @@
     <w:pPr>
       <w:keepNext/>
       <w:keepLines/>
+      <w:numPr>
+        <w:ilvl w:val="2"/>
+        <w:numId w:val="1"/>
+      </w:numPr>
       <w:spacing w:before="40" w:after="0"/>
       <w:outlineLvl w:val="2"/>
     </w:pPr>
@@ -1488,6 +1685,166 @@
       <w:color w:val="1F4D78" w:themeColor="accent1" w:themeShade="7F"/>
       <w:sz w:val="24"/>
       <w:szCs w:val="24"/>
+    </w:rPr>
+  </w:style>
+  <w:style w:type="paragraph" w:styleId="Titre4">
+    <w:name w:val="heading 4"/>
+    <w:basedOn w:val="Normal"/>
+    <w:next w:val="Normal"/>
+    <w:link w:val="Titre4Car"/>
+    <w:uiPriority w:val="9"/>
+    <w:semiHidden/>
+    <w:unhideWhenUsed/>
+    <w:qFormat/>
+    <w:rsid w:val="007205A3"/>
+    <w:pPr>
+      <w:keepNext/>
+      <w:keepLines/>
+      <w:numPr>
+        <w:ilvl w:val="3"/>
+        <w:numId w:val="1"/>
+      </w:numPr>
+      <w:spacing w:before="40" w:after="0"/>
+      <w:outlineLvl w:val="3"/>
+    </w:pPr>
+    <w:rPr>
+      <w:rFonts w:asciiTheme="majorHAnsi" w:eastAsiaTheme="majorEastAsia" w:hAnsiTheme="majorHAnsi" w:cstheme="majorBidi"/>
+      <w:i/>
+      <w:iCs/>
+      <w:color w:val="2E74B5" w:themeColor="accent1" w:themeShade="BF"/>
+    </w:rPr>
+  </w:style>
+  <w:style w:type="paragraph" w:styleId="Titre5">
+    <w:name w:val="heading 5"/>
+    <w:basedOn w:val="Normal"/>
+    <w:next w:val="Normal"/>
+    <w:link w:val="Titre5Car"/>
+    <w:uiPriority w:val="9"/>
+    <w:semiHidden/>
+    <w:unhideWhenUsed/>
+    <w:qFormat/>
+    <w:rsid w:val="007205A3"/>
+    <w:pPr>
+      <w:keepNext/>
+      <w:keepLines/>
+      <w:numPr>
+        <w:ilvl w:val="4"/>
+        <w:numId w:val="1"/>
+      </w:numPr>
+      <w:spacing w:before="40" w:after="0"/>
+      <w:outlineLvl w:val="4"/>
+    </w:pPr>
+    <w:rPr>
+      <w:rFonts w:asciiTheme="majorHAnsi" w:eastAsiaTheme="majorEastAsia" w:hAnsiTheme="majorHAnsi" w:cstheme="majorBidi"/>
+      <w:color w:val="2E74B5" w:themeColor="accent1" w:themeShade="BF"/>
+    </w:rPr>
+  </w:style>
+  <w:style w:type="paragraph" w:styleId="Titre6">
+    <w:name w:val="heading 6"/>
+    <w:basedOn w:val="Normal"/>
+    <w:next w:val="Normal"/>
+    <w:link w:val="Titre6Car"/>
+    <w:uiPriority w:val="9"/>
+    <w:semiHidden/>
+    <w:unhideWhenUsed/>
+    <w:qFormat/>
+    <w:rsid w:val="007205A3"/>
+    <w:pPr>
+      <w:keepNext/>
+      <w:keepLines/>
+      <w:numPr>
+        <w:ilvl w:val="5"/>
+        <w:numId w:val="1"/>
+      </w:numPr>
+      <w:spacing w:before="40" w:after="0"/>
+      <w:outlineLvl w:val="5"/>
+    </w:pPr>
+    <w:rPr>
+      <w:rFonts w:asciiTheme="majorHAnsi" w:eastAsiaTheme="majorEastAsia" w:hAnsiTheme="majorHAnsi" w:cstheme="majorBidi"/>
+      <w:color w:val="1F4D78" w:themeColor="accent1" w:themeShade="7F"/>
+    </w:rPr>
+  </w:style>
+  <w:style w:type="paragraph" w:styleId="Titre7">
+    <w:name w:val="heading 7"/>
+    <w:basedOn w:val="Normal"/>
+    <w:next w:val="Normal"/>
+    <w:link w:val="Titre7Car"/>
+    <w:uiPriority w:val="9"/>
+    <w:semiHidden/>
+    <w:unhideWhenUsed/>
+    <w:qFormat/>
+    <w:rsid w:val="007205A3"/>
+    <w:pPr>
+      <w:keepNext/>
+      <w:keepLines/>
+      <w:numPr>
+        <w:ilvl w:val="6"/>
+        <w:numId w:val="1"/>
+      </w:numPr>
+      <w:spacing w:before="40" w:after="0"/>
+      <w:outlineLvl w:val="6"/>
+    </w:pPr>
+    <w:rPr>
+      <w:rFonts w:asciiTheme="majorHAnsi" w:eastAsiaTheme="majorEastAsia" w:hAnsiTheme="majorHAnsi" w:cstheme="majorBidi"/>
+      <w:i/>
+      <w:iCs/>
+      <w:color w:val="1F4D78" w:themeColor="accent1" w:themeShade="7F"/>
+    </w:rPr>
+  </w:style>
+  <w:style w:type="paragraph" w:styleId="Titre8">
+    <w:name w:val="heading 8"/>
+    <w:basedOn w:val="Normal"/>
+    <w:next w:val="Normal"/>
+    <w:link w:val="Titre8Car"/>
+    <w:uiPriority w:val="9"/>
+    <w:semiHidden/>
+    <w:unhideWhenUsed/>
+    <w:qFormat/>
+    <w:rsid w:val="007205A3"/>
+    <w:pPr>
+      <w:keepNext/>
+      <w:keepLines/>
+      <w:numPr>
+        <w:ilvl w:val="7"/>
+        <w:numId w:val="1"/>
+      </w:numPr>
+      <w:spacing w:before="40" w:after="0"/>
+      <w:outlineLvl w:val="7"/>
+    </w:pPr>
+    <w:rPr>
+      <w:rFonts w:asciiTheme="majorHAnsi" w:eastAsiaTheme="majorEastAsia" w:hAnsiTheme="majorHAnsi" w:cstheme="majorBidi"/>
+      <w:color w:val="272727" w:themeColor="text1" w:themeTint="D8"/>
+      <w:sz w:val="21"/>
+      <w:szCs w:val="21"/>
+    </w:rPr>
+  </w:style>
+  <w:style w:type="paragraph" w:styleId="Titre9">
+    <w:name w:val="heading 9"/>
+    <w:basedOn w:val="Normal"/>
+    <w:next w:val="Normal"/>
+    <w:link w:val="Titre9Car"/>
+    <w:uiPriority w:val="9"/>
+    <w:semiHidden/>
+    <w:unhideWhenUsed/>
+    <w:qFormat/>
+    <w:rsid w:val="007205A3"/>
+    <w:pPr>
+      <w:keepNext/>
+      <w:keepLines/>
+      <w:numPr>
+        <w:ilvl w:val="8"/>
+        <w:numId w:val="1"/>
+      </w:numPr>
+      <w:spacing w:before="40" w:after="0"/>
+      <w:outlineLvl w:val="8"/>
+    </w:pPr>
+    <w:rPr>
+      <w:rFonts w:asciiTheme="majorHAnsi" w:eastAsiaTheme="majorEastAsia" w:hAnsiTheme="majorHAnsi" w:cstheme="majorBidi"/>
+      <w:i/>
+      <w:iCs/>
+      <w:color w:val="272727" w:themeColor="text1" w:themeTint="D8"/>
+      <w:sz w:val="21"/>
+      <w:szCs w:val="21"/>
     </w:rPr>
   </w:style>
   <w:style w:type="character" w:default="1" w:styleId="Policepardfaut">
@@ -1677,6 +2034,132 @@
     <w:rPr>
       <w:rFonts w:ascii="Arial" w:hAnsi="Arial"/>
     </w:rPr>
+  </w:style>
+  <w:style w:type="character" w:customStyle="1" w:styleId="Titre2Car">
+    <w:name w:val="Titre 2 Car"/>
+    <w:basedOn w:val="Policepardfaut"/>
+    <w:link w:val="Titre2"/>
+    <w:uiPriority w:val="9"/>
+    <w:rsid w:val="007205A3"/>
+    <w:rPr>
+      <w:rFonts w:asciiTheme="majorHAnsi" w:eastAsiaTheme="majorEastAsia" w:hAnsiTheme="majorHAnsi" w:cstheme="majorBidi"/>
+      <w:color w:val="2E74B5" w:themeColor="accent1" w:themeShade="BF"/>
+      <w:sz w:val="26"/>
+      <w:szCs w:val="26"/>
+    </w:rPr>
+  </w:style>
+  <w:style w:type="character" w:customStyle="1" w:styleId="Titre4Car">
+    <w:name w:val="Titre 4 Car"/>
+    <w:basedOn w:val="Policepardfaut"/>
+    <w:link w:val="Titre4"/>
+    <w:uiPriority w:val="9"/>
+    <w:semiHidden/>
+    <w:rsid w:val="007205A3"/>
+    <w:rPr>
+      <w:rFonts w:asciiTheme="majorHAnsi" w:eastAsiaTheme="majorEastAsia" w:hAnsiTheme="majorHAnsi" w:cstheme="majorBidi"/>
+      <w:i/>
+      <w:iCs/>
+      <w:color w:val="2E74B5" w:themeColor="accent1" w:themeShade="BF"/>
+    </w:rPr>
+  </w:style>
+  <w:style w:type="character" w:customStyle="1" w:styleId="Titre5Car">
+    <w:name w:val="Titre 5 Car"/>
+    <w:basedOn w:val="Policepardfaut"/>
+    <w:link w:val="Titre5"/>
+    <w:uiPriority w:val="9"/>
+    <w:semiHidden/>
+    <w:rsid w:val="007205A3"/>
+    <w:rPr>
+      <w:rFonts w:asciiTheme="majorHAnsi" w:eastAsiaTheme="majorEastAsia" w:hAnsiTheme="majorHAnsi" w:cstheme="majorBidi"/>
+      <w:color w:val="2E74B5" w:themeColor="accent1" w:themeShade="BF"/>
+    </w:rPr>
+  </w:style>
+  <w:style w:type="character" w:customStyle="1" w:styleId="Titre6Car">
+    <w:name w:val="Titre 6 Car"/>
+    <w:basedOn w:val="Policepardfaut"/>
+    <w:link w:val="Titre6"/>
+    <w:uiPriority w:val="9"/>
+    <w:semiHidden/>
+    <w:rsid w:val="007205A3"/>
+    <w:rPr>
+      <w:rFonts w:asciiTheme="majorHAnsi" w:eastAsiaTheme="majorEastAsia" w:hAnsiTheme="majorHAnsi" w:cstheme="majorBidi"/>
+      <w:color w:val="1F4D78" w:themeColor="accent1" w:themeShade="7F"/>
+    </w:rPr>
+  </w:style>
+  <w:style w:type="character" w:customStyle="1" w:styleId="Titre7Car">
+    <w:name w:val="Titre 7 Car"/>
+    <w:basedOn w:val="Policepardfaut"/>
+    <w:link w:val="Titre7"/>
+    <w:uiPriority w:val="9"/>
+    <w:semiHidden/>
+    <w:rsid w:val="007205A3"/>
+    <w:rPr>
+      <w:rFonts w:asciiTheme="majorHAnsi" w:eastAsiaTheme="majorEastAsia" w:hAnsiTheme="majorHAnsi" w:cstheme="majorBidi"/>
+      <w:i/>
+      <w:iCs/>
+      <w:color w:val="1F4D78" w:themeColor="accent1" w:themeShade="7F"/>
+    </w:rPr>
+  </w:style>
+  <w:style w:type="character" w:customStyle="1" w:styleId="Titre8Car">
+    <w:name w:val="Titre 8 Car"/>
+    <w:basedOn w:val="Policepardfaut"/>
+    <w:link w:val="Titre8"/>
+    <w:uiPriority w:val="9"/>
+    <w:semiHidden/>
+    <w:rsid w:val="007205A3"/>
+    <w:rPr>
+      <w:rFonts w:asciiTheme="majorHAnsi" w:eastAsiaTheme="majorEastAsia" w:hAnsiTheme="majorHAnsi" w:cstheme="majorBidi"/>
+      <w:color w:val="272727" w:themeColor="text1" w:themeTint="D8"/>
+      <w:sz w:val="21"/>
+      <w:szCs w:val="21"/>
+    </w:rPr>
+  </w:style>
+  <w:style w:type="character" w:customStyle="1" w:styleId="Titre9Car">
+    <w:name w:val="Titre 9 Car"/>
+    <w:basedOn w:val="Policepardfaut"/>
+    <w:link w:val="Titre9"/>
+    <w:uiPriority w:val="9"/>
+    <w:semiHidden/>
+    <w:rsid w:val="007205A3"/>
+    <w:rPr>
+      <w:rFonts w:asciiTheme="majorHAnsi" w:eastAsiaTheme="majorEastAsia" w:hAnsiTheme="majorHAnsi" w:cstheme="majorBidi"/>
+      <w:i/>
+      <w:iCs/>
+      <w:color w:val="272727" w:themeColor="text1" w:themeTint="D8"/>
+      <w:sz w:val="21"/>
+      <w:szCs w:val="21"/>
+    </w:rPr>
+  </w:style>
+  <w:style w:type="character" w:styleId="Lienhypertexte">
+    <w:name w:val="Hyperlink"/>
+    <w:basedOn w:val="Policepardfaut"/>
+    <w:uiPriority w:val="99"/>
+    <w:unhideWhenUsed/>
+    <w:rsid w:val="007205A3"/>
+    <w:rPr>
+      <w:color w:val="0563C1" w:themeColor="hyperlink"/>
+      <w:u w:val="single"/>
+    </w:rPr>
+  </w:style>
+  <w:style w:type="character" w:customStyle="1" w:styleId="cm-keyword">
+    <w:name w:val="cm-keyword"/>
+    <w:basedOn w:val="Policepardfaut"/>
+    <w:rsid w:val="00376D03"/>
+  </w:style>
+  <w:style w:type="character" w:customStyle="1" w:styleId="cm-variable-2">
+    <w:name w:val="cm-variable-2"/>
+    <w:basedOn w:val="Policepardfaut"/>
+    <w:rsid w:val="00376D03"/>
+  </w:style>
+  <w:style w:type="character" w:customStyle="1" w:styleId="cm-string">
+    <w:name w:val="cm-string"/>
+    <w:basedOn w:val="Policepardfaut"/>
+    <w:rsid w:val="00376D03"/>
+  </w:style>
+  <w:style w:type="character" w:customStyle="1" w:styleId="cm-number">
+    <w:name w:val="cm-number"/>
+    <w:basedOn w:val="Policepardfaut"/>
+    <w:rsid w:val="00376D03"/>
   </w:style>
 </w:styles>
 </file>
@@ -1947,7 +2430,7 @@
 </file>
 
 <file path=customXml/itemProps1.xml><?xml version="1.0" encoding="utf-8"?>
-<ds:datastoreItem xmlns:ds="http://schemas.openxmlformats.org/officeDocument/2006/customXml" ds:itemID="{459FFC76-9308-408B-8C73-F87F0884762F}">
+<ds:datastoreItem xmlns:ds="http://schemas.openxmlformats.org/officeDocument/2006/customXml" ds:itemID="{7AE7FFFF-45D7-4924-B2E8-731065DEF714}">
   <ds:schemaRefs>
     <ds:schemaRef ds:uri="http://schemas.openxmlformats.org/officeDocument/2006/bibliography"/>
   </ds:schemaRefs>

</xml_diff>

<commit_message>
récupération des emplacements des clés USB, mise à jour des tables
</commit_message>
<xml_diff>
--- a/listDevices/RackaKey_listDevices.docx
+++ b/listDevices/RackaKey_listDevices.docx
@@ -94,7 +94,7 @@
           <w:noProof/>
           <w:lang w:val="fr-CH"/>
         </w:rPr>
-        <w:t>7 février 2019</w:t>
+        <w:t>8 février 2019</w:t>
       </w:r>
       <w:r>
         <w:rPr>
@@ -311,6 +311,8 @@
           <w:lang w:val="fr-CH"/>
         </w:rPr>
       </w:pPr>
+      <w:bookmarkStart w:id="0" w:name="_GoBack"/>
+      <w:bookmarkEnd w:id="0"/>
     </w:p>
     <w:p>
       <w:pPr>
@@ -414,8 +416,36 @@
           <w:lang w:val="fr-CH"/>
         </w:rPr>
         <w:lastRenderedPageBreak/>
-        <w:t>Communication avec MySQL</w:t>
-      </w:r>
+        <w:t>Conception</w:t>
+      </w:r>
+    </w:p>
+    <w:p>
+      <w:pPr>
+        <w:rPr>
+          <w:lang w:val="fr-CH"/>
+        </w:rPr>
+      </w:pPr>
+    </w:p>
+    <w:p>
+      <w:pPr>
+        <w:pStyle w:val="Titre2"/>
+        <w:rPr>
+          <w:lang w:val="fr-CH"/>
+        </w:rPr>
+      </w:pPr>
+      <w:r>
+        <w:rPr>
+          <w:lang w:val="fr-CH"/>
+        </w:rPr>
+        <w:t>MLD</w:t>
+      </w:r>
+    </w:p>
+    <w:p>
+      <w:pPr>
+        <w:rPr>
+          <w:lang w:val="fr-CH"/>
+        </w:rPr>
+      </w:pPr>
     </w:p>
     <w:p>
       <w:pPr>
@@ -485,62 +515,366 @@
         </w:drawing>
       </w:r>
     </w:p>
-    <w:p/>
+    <w:p>
+      <w:pPr>
+        <w:rPr>
+          <w:lang w:val="fr-CH"/>
+        </w:rPr>
+      </w:pPr>
+    </w:p>
+    <w:p>
+      <w:pPr>
+        <w:rPr>
+          <w:lang w:val="fr-CH"/>
+        </w:rPr>
+      </w:pPr>
+    </w:p>
+    <w:p>
+      <w:pPr>
+        <w:rPr>
+          <w:lang w:val="fr-CH"/>
+        </w:rPr>
+      </w:pPr>
+    </w:p>
+    <w:p>
+      <w:pPr>
+        <w:rPr>
+          <w:lang w:val="fr-CH"/>
+        </w:rPr>
+      </w:pPr>
+    </w:p>
+    <w:p>
+      <w:pPr>
+        <w:rPr>
+          <w:lang w:val="fr-CH"/>
+        </w:rPr>
+      </w:pPr>
+    </w:p>
+    <w:p>
+      <w:pPr>
+        <w:rPr>
+          <w:lang w:val="fr-CH"/>
+        </w:rPr>
+      </w:pPr>
+    </w:p>
+    <w:p>
+      <w:pPr>
+        <w:pStyle w:val="Titre2"/>
+        <w:rPr>
+          <w:lang w:val="fr-CH"/>
+        </w:rPr>
+      </w:pPr>
+      <w:r>
+        <w:rPr>
+          <w:lang w:val="fr-CH"/>
+        </w:rPr>
+        <w:t>Diagramme UML de l’application</w:t>
+      </w:r>
+    </w:p>
+    <w:p>
+      <w:pPr>
+        <w:rPr>
+          <w:lang w:val="fr-CH"/>
+        </w:rPr>
+      </w:pPr>
+    </w:p>
+    <w:p>
+      <w:pPr>
+        <w:rPr>
+          <w:noProof/>
+          <w:lang w:val="fr-CH" w:eastAsia="fr-CH"/>
+        </w:rPr>
+      </w:pPr>
+    </w:p>
+    <w:p>
+      <w:pPr>
+        <w:rPr>
+          <w:noProof/>
+          <w:lang w:val="fr-CH" w:eastAsia="fr-CH"/>
+        </w:rPr>
+      </w:pPr>
+      <w:r>
+        <w:rPr>
+          <w:noProof/>
+        </w:rPr>
+        <mc:AlternateContent>
+          <mc:Choice Requires="wps">
+            <w:drawing>
+              <wp:anchor distT="0" distB="0" distL="114300" distR="114300" simplePos="0" relativeHeight="251660288" behindDoc="0" locked="0" layoutInCell="1" allowOverlap="1" wp14:anchorId="567EE24B" wp14:editId="5CBC4218">
+                <wp:simplePos x="0" y="0"/>
+                <wp:positionH relativeFrom="page">
+                  <wp:align>right</wp:align>
+                </wp:positionH>
+                <wp:positionV relativeFrom="paragraph">
+                  <wp:posOffset>2950210</wp:posOffset>
+                </wp:positionV>
+                <wp:extent cx="6915150" cy="635"/>
+                <wp:effectExtent l="0" t="0" r="0" b="8255"/>
+                <wp:wrapSquare wrapText="bothSides"/>
+                <wp:docPr id="4" name="Zone de texte 4"/>
+                <wp:cNvGraphicFramePr/>
+                <a:graphic xmlns:a="http://schemas.openxmlformats.org/drawingml/2006/main">
+                  <a:graphicData uri="http://schemas.microsoft.com/office/word/2010/wordprocessingShape">
+                    <wps:wsp>
+                      <wps:cNvSpPr txBox="1"/>
+                      <wps:spPr>
+                        <a:xfrm>
+                          <a:off x="0" y="0"/>
+                          <a:ext cx="6915150" cy="635"/>
+                        </a:xfrm>
+                        <a:prstGeom prst="rect">
+                          <a:avLst/>
+                        </a:prstGeom>
+                        <a:solidFill>
+                          <a:prstClr val="white"/>
+                        </a:solidFill>
+                        <a:ln>
+                          <a:noFill/>
+                        </a:ln>
+                      </wps:spPr>
+                      <wps:txbx>
+                        <w:txbxContent>
+                          <w:p>
+                            <w:pPr>
+                              <w:pStyle w:val="Lgende"/>
+                              <w:rPr>
+                                <w:noProof/>
+                              </w:rPr>
+                            </w:pPr>
+                            <w:r>
+                              <w:t xml:space="preserve">Figure </w:t>
+                            </w:r>
+                            <w:fldSimple w:instr=" SEQ Figure \* ARABIC ">
+                              <w:r>
+                                <w:rPr>
+                                  <w:noProof/>
+                                </w:rPr>
+                                <w:t>1</w:t>
+                              </w:r>
+                            </w:fldSimple>
+                            <w:r>
+                              <w:t xml:space="preserve"> </w:t>
+                            </w:r>
+                            <w:proofErr w:type="spellStart"/>
+                            <w:r>
+                              <w:t>Diagramme</w:t>
+                            </w:r>
+                            <w:proofErr w:type="spellEnd"/>
+                            <w:r>
+                              <w:rPr>
+                                <w:noProof/>
+                              </w:rPr>
+                              <w:t xml:space="preserve"> de classes de l'application ListDevices</w:t>
+                            </w:r>
+                          </w:p>
+                        </w:txbxContent>
+                      </wps:txbx>
+                      <wps:bodyPr rot="0" spcFirstLastPara="0" vertOverflow="overflow" horzOverflow="overflow" vert="horz" wrap="square" lIns="0" tIns="0" rIns="0" bIns="0" numCol="1" spcCol="0" rtlCol="0" fromWordArt="0" anchor="t" anchorCtr="0" forceAA="0" compatLnSpc="1">
+                        <a:prstTxWarp prst="textNoShape">
+                          <a:avLst/>
+                        </a:prstTxWarp>
+                        <a:spAutoFit/>
+                      </wps:bodyPr>
+                    </wps:wsp>
+                  </a:graphicData>
+                </a:graphic>
+              </wp:anchor>
+            </w:drawing>
+          </mc:Choice>
+          <mc:Fallback>
+            <w:pict>
+              <v:shapetype w14:anchorId="567EE24B" id="_x0000_t202" coordsize="21600,21600" o:spt="202" path="m,l,21600r21600,l21600,xe">
+                <v:stroke joinstyle="miter"/>
+                <v:path gradientshapeok="t" o:connecttype="rect"/>
+              </v:shapetype>
+              <v:shape id="Zone de texte 4" o:spid="_x0000_s1026" type="#_x0000_t202" style="position:absolute;margin-left:493.3pt;margin-top:232.3pt;width:544.5pt;height:.05pt;z-index:251660288;visibility:visible;mso-wrap-style:square;mso-wrap-distance-left:9pt;mso-wrap-distance-top:0;mso-wrap-distance-right:9pt;mso-wrap-distance-bottom:0;mso-position-horizontal:right;mso-position-horizontal-relative:page;mso-position-vertical:absolute;mso-position-vertical-relative:text;v-text-anchor:top" o:gfxdata="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" stroked="f">
+                <v:textbox style="mso-fit-shape-to-text:t" inset="0,0,0,0">
+                  <w:txbxContent>
+                    <w:p>
+                      <w:pPr>
+                        <w:pStyle w:val="Lgende"/>
+                        <w:rPr>
+                          <w:noProof/>
+                        </w:rPr>
+                      </w:pPr>
+                      <w:r>
+                        <w:t xml:space="preserve">Figure </w:t>
+                      </w:r>
+                      <w:fldSimple w:instr=" SEQ Figure \* ARABIC ">
+                        <w:r>
+                          <w:rPr>
+                            <w:noProof/>
+                          </w:rPr>
+                          <w:t>1</w:t>
+                        </w:r>
+                      </w:fldSimple>
+                      <w:r>
+                        <w:t xml:space="preserve"> </w:t>
+                      </w:r>
+                      <w:proofErr w:type="spellStart"/>
+                      <w:r>
+                        <w:t>Diagramme</w:t>
+                      </w:r>
+                      <w:proofErr w:type="spellEnd"/>
+                      <w:r>
+                        <w:rPr>
+                          <w:noProof/>
+                        </w:rPr>
+                        <w:t xml:space="preserve"> de classes de l'application ListDevices</w:t>
+                      </w:r>
+                    </w:p>
+                  </w:txbxContent>
+                </v:textbox>
+                <w10:wrap type="square" anchorx="page"/>
+              </v:shape>
+            </w:pict>
+          </mc:Fallback>
+        </mc:AlternateContent>
+      </w:r>
+      <w:r>
+        <w:rPr>
+          <w:noProof/>
+          <w:lang w:val="fr-CH" w:eastAsia="fr-CH"/>
+        </w:rPr>
+        <w:drawing>
+          <wp:anchor distT="0" distB="0" distL="114300" distR="114300" simplePos="0" relativeHeight="251658240" behindDoc="0" locked="0" layoutInCell="1" allowOverlap="1">
+            <wp:simplePos x="0" y="0"/>
+            <wp:positionH relativeFrom="margin">
+              <wp:posOffset>37465</wp:posOffset>
+            </wp:positionH>
+            <wp:positionV relativeFrom="paragraph">
+              <wp:posOffset>172085</wp:posOffset>
+            </wp:positionV>
+            <wp:extent cx="6586855" cy="2676525"/>
+            <wp:effectExtent l="0" t="0" r="4445" b="9525"/>
+            <wp:wrapSquare wrapText="bothSides"/>
+            <wp:docPr id="2" name="Image 2"/>
+            <wp:cNvGraphicFramePr>
+              <a:graphicFrameLocks xmlns:a="http://schemas.openxmlformats.org/drawingml/2006/main" noChangeAspect="1"/>
+            </wp:cNvGraphicFramePr>
+            <a:graphic xmlns:a="http://schemas.openxmlformats.org/drawingml/2006/main">
+              <a:graphicData uri="http://schemas.openxmlformats.org/drawingml/2006/picture">
+                <pic:pic xmlns:pic="http://schemas.openxmlformats.org/drawingml/2006/picture">
+                  <pic:nvPicPr>
+                    <pic:cNvPr id="1" name=""/>
+                    <pic:cNvPicPr/>
+                  </pic:nvPicPr>
+                  <pic:blipFill rotWithShape="1">
+                    <a:blip r:embed="rId10">
+                      <a:extLst>
+                        <a:ext uri="{28A0092B-C50C-407E-A947-70E740481C1C}">
+                          <a14:useLocalDpi xmlns:a14="http://schemas.microsoft.com/office/drawing/2010/main" val="0"/>
+                        </a:ext>
+                      </a:extLst>
+                    </a:blip>
+                    <a:srcRect l="3044" t="6812" r="1739" b="10541"/>
+                    <a:stretch/>
+                  </pic:blipFill>
+                  <pic:spPr bwMode="auto">
+                    <a:xfrm>
+                      <a:off x="0" y="0"/>
+                      <a:ext cx="6586855" cy="2676525"/>
+                    </a:xfrm>
+                    <a:prstGeom prst="rect">
+                      <a:avLst/>
+                    </a:prstGeom>
+                    <a:ln>
+                      <a:noFill/>
+                    </a:ln>
+                    <a:extLst>
+                      <a:ext uri="{53640926-AAD7-44D8-BBD7-CCE9431645EC}">
+                        <a14:shadowObscured xmlns:a14="http://schemas.microsoft.com/office/drawing/2010/main"/>
+                      </a:ext>
+                    </a:extLst>
+                  </pic:spPr>
+                </pic:pic>
+              </a:graphicData>
+            </a:graphic>
+            <wp14:sizeRelH relativeFrom="page">
+              <wp14:pctWidth>0</wp14:pctWidth>
+            </wp14:sizeRelH>
+            <wp14:sizeRelV relativeFrom="page">
+              <wp14:pctHeight>0</wp14:pctHeight>
+            </wp14:sizeRelV>
+          </wp:anchor>
+        </w:drawing>
+      </w:r>
+    </w:p>
+    <w:p>
+      <w:pPr>
+        <w:rPr>
+          <w:lang w:val="fr-CH"/>
+        </w:rPr>
+      </w:pPr>
+    </w:p>
     <w:p>
       <w:pPr>
         <w:pStyle w:val="Titre1"/>
-      </w:pPr>
-      <w:r>
-        <w:t xml:space="preserve">Emplacement des </w:t>
+        <w:rPr>
+          <w:lang w:val="fr-CH"/>
+        </w:rPr>
+      </w:pPr>
+      <w:r>
+        <w:rPr>
+          <w:lang w:val="fr-CH"/>
+        </w:rPr>
+        <w:t>Emplacement des Clés USB</w:t>
+      </w:r>
+      <w:r>
+        <w:rPr>
+          <w:lang w:val="fr-CH"/>
+        </w:rPr>
+        <w:t xml:space="preserve"> </w:t>
+      </w:r>
+    </w:p>
+    <w:p>
+      <w:pPr>
+        <w:pStyle w:val="Titre2"/>
+        <w:rPr>
+          <w:lang w:val="fr-CH"/>
+        </w:rPr>
+      </w:pPr>
+      <w:r>
+        <w:rPr>
+          <w:lang w:val="fr-CH"/>
+        </w:rPr>
+        <w:t xml:space="preserve">Méthode </w:t>
+      </w:r>
+      <w:r>
+        <w:rPr>
+          <w:lang w:val="fr-CH"/>
+        </w:rPr>
+        <w:t>PowerShell</w:t>
+      </w:r>
+    </w:p>
+    <w:p>
+      <w:pPr>
+        <w:rPr>
+          <w:lang w:val="fr-CH"/>
+        </w:rPr>
+      </w:pPr>
+    </w:p>
+    <w:p>
+      <w:pPr>
+        <w:rPr>
+          <w:lang w:val="fr-CH"/>
+        </w:rPr>
+      </w:pPr>
+      <w:r>
+        <w:rPr>
+          <w:lang w:val="fr-CH"/>
+        </w:rPr>
+        <w:t xml:space="preserve">J’ai trouvé une méthode pour affiché l’emplacement des clés USB en </w:t>
       </w:r>
       <w:proofErr w:type="spellStart"/>
       <w:r>
-        <w:t>Clés</w:t>
+        <w:rPr>
+          <w:lang w:val="fr-CH"/>
+        </w:rPr>
+        <w:t>powerShell</w:t>
       </w:r>
       <w:proofErr w:type="spellEnd"/>
       <w:r>
-        <w:t xml:space="preserve"> USB</w:t>
-      </w:r>
-      <w:r>
-        <w:t xml:space="preserve"> </w:t>
-      </w:r>
-    </w:p>
-    <w:p>
-      <w:pPr>
-        <w:pStyle w:val="Titre2"/>
-      </w:pPr>
-      <w:r>
-        <w:rPr>
-          <w:lang w:val="fr-CH"/>
-        </w:rPr>
-        <w:t xml:space="preserve">Méthode </w:t>
-      </w:r>
-      <w:r>
-        <w:t>PowerShell</w:t>
-      </w:r>
-    </w:p>
-    <w:p/>
-    <w:p>
-      <w:pPr>
-        <w:rPr>
-          <w:lang w:val="fr-CH"/>
-        </w:rPr>
-      </w:pPr>
-      <w:r>
-        <w:rPr>
-          <w:lang w:val="fr-CH"/>
-        </w:rPr>
-        <w:t xml:space="preserve">J’ai trouvé une méthode pour affiché l’emplacement des clés USB en </w:t>
-      </w:r>
-      <w:proofErr w:type="spellStart"/>
-      <w:r>
-        <w:rPr>
-          <w:lang w:val="fr-CH"/>
-        </w:rPr>
-        <w:t>powerShell</w:t>
-      </w:r>
-      <w:proofErr w:type="spellEnd"/>
-      <w:r>
         <w:rPr>
           <w:lang w:val="fr-CH"/>
         </w:rPr>
@@ -552,8 +886,6 @@
         </w:rPr>
         <w:t>en</w:t>
       </w:r>
-      <w:bookmarkStart w:id="0" w:name="_GoBack"/>
-      <w:bookmarkEnd w:id="0"/>
       <w:r>
         <w:rPr>
           <w:lang w:val="fr-CH"/>
@@ -700,7 +1032,6 @@
           <w:i/>
           <w:lang w:val="fr-CH"/>
         </w:rPr>
-        <w:lastRenderedPageBreak/>
         <w:t>(</w:t>
       </w:r>
       <w:proofErr w:type="spellStart"/>
@@ -841,20 +1172,19 @@
         </w:rPr>
         <w:t xml:space="preserve">J’ai trouvé une librairie permettant d’obtenir l’emplacement d’une clé USB : </w:t>
       </w:r>
-    </w:p>
-    <w:p>
-      <w:pPr>
-        <w:rPr>
-          <w:lang w:val="fr-CH"/>
-        </w:rPr>
-      </w:pPr>
-      <w:hyperlink r:id="rId10" w:history="1">
+      <w:r>
+        <w:rPr>
+          <w:lang w:val="fr-CH"/>
+        </w:rPr>
+        <w:t xml:space="preserve"> </w:t>
+      </w:r>
+      <w:hyperlink r:id="rId11" w:history="1">
         <w:r>
           <w:rPr>
             <w:rStyle w:val="Lienhypertexte"/>
             <w:lang w:val="fr-CH"/>
           </w:rPr>
-          <w:t>https://www.codeproject.com/Articles/60579/A-USB-Library-to-Detect-USB-Devices</w:t>
+          <w:t>librairie</w:t>
         </w:r>
       </w:hyperlink>
     </w:p>
@@ -868,15 +1198,91 @@
         <w:rPr>
           <w:lang w:val="fr-CH"/>
         </w:rPr>
-        <w:t>Elle est relativement compliquée à utiliser mais n’ayant pas trouvé d’autre moyen de le faire en C# j’ai décidé de chercher dans ce sens. Il s’agit maintenant de lister tous les périphériques USB, de ne retenir que les clés, puis de récupérer le PID et VID qui sont nécessaire à la librairie pour trouver les informations que je recherche.</w:t>
-      </w:r>
-    </w:p>
-    <w:p>
-      <w:pPr>
-        <w:rPr>
-          <w:lang w:val="fr-CH"/>
-        </w:rPr>
-      </w:pPr>
+        <w:t xml:space="preserve">Elle est relativement compliquée à utiliser mais n’ayant pas trouvé d’autre moyen de le faire en C# j’ai décidé de chercher dans ce sens. Il s’agit maintenant de lister tous les périphériques </w:t>
+      </w:r>
+      <w:r>
+        <w:rPr>
+          <w:lang w:val="fr-CH"/>
+        </w:rPr>
+        <w:lastRenderedPageBreak/>
+        <w:t>USB, de ne retenir que les clés, puis de récupérer le PID et VID qui sont nécessaire à la librairie pour trouver les informations que je recherche.</w:t>
+      </w:r>
+    </w:p>
+    <w:p>
+      <w:pPr>
+        <w:rPr>
+          <w:lang w:val="fr-CH"/>
+        </w:rPr>
+      </w:pPr>
+      <w:r>
+        <w:rPr>
+          <w:lang w:val="fr-CH"/>
+        </w:rPr>
+        <w:t>Après plusieurs heures à essayer de récupérer les informations voulues je n’ai pas réussi à utiliser cette librairie. Il faut donc que je trouve un autre moyen pour récupérer les n° de port et de hub.</w:t>
+      </w:r>
+    </w:p>
+    <w:p>
+      <w:pPr>
+        <w:rPr>
+          <w:lang w:val="fr-CH"/>
+        </w:rPr>
+      </w:pPr>
+    </w:p>
+    <w:p>
+      <w:pPr>
+        <w:pStyle w:val="Titre2"/>
+        <w:rPr>
+          <w:lang w:val="fr-CH"/>
+        </w:rPr>
+      </w:pPr>
+      <w:r>
+        <w:rPr>
+          <w:lang w:val="fr-CH"/>
+        </w:rPr>
+        <w:t>Résultat</w:t>
+      </w:r>
+    </w:p>
+    <w:p>
+      <w:pPr>
+        <w:rPr>
+          <w:lang w:val="fr-CH"/>
+        </w:rPr>
+      </w:pPr>
+      <w:r>
+        <w:rPr>
+          <w:lang w:val="fr-CH"/>
+        </w:rPr>
+        <w:t>J’ai finalement opté pour une solution entre les deux, en fait j’exécute du code PowerShell depuis l’application qui récupère les emplacements des clés USB connectées.</w:t>
+      </w:r>
+    </w:p>
+    <w:p>
+      <w:pPr>
+        <w:rPr>
+          <w:lang w:val="fr-CH"/>
+        </w:rPr>
+      </w:pPr>
+      <w:r>
+        <w:rPr>
+          <w:lang w:val="fr-CH"/>
+        </w:rPr>
+        <w:t xml:space="preserve">Je me suis servi de ce tutoriel pour utiliser PowerShell en C# : </w:t>
+      </w:r>
+      <w:hyperlink r:id="rId12" w:history="1">
+        <w:r>
+          <w:rPr>
+            <w:rStyle w:val="Lienhypertexte"/>
+            <w:lang w:val="fr-CH"/>
+          </w:rPr>
+          <w:t>tutorie</w:t>
+        </w:r>
+        <w:r>
+          <w:rPr>
+            <w:rStyle w:val="Lienhypertexte"/>
+            <w:lang w:val="fr-CH"/>
+          </w:rPr>
+          <w:t>l</w:t>
+        </w:r>
+      </w:hyperlink>
     </w:p>
     <w:p>
       <w:pPr>
@@ -886,8 +1292,8 @@
       </w:pPr>
     </w:p>
     <w:sectPr>
-      <w:headerReference w:type="default" r:id="rId11"/>
-      <w:footerReference w:type="default" r:id="rId12"/>
+      <w:headerReference w:type="default" r:id="rId13"/>
+      <w:footerReference w:type="default" r:id="rId14"/>
       <w:pgSz w:w="12240" w:h="15840"/>
       <w:pgMar w:top="1417" w:right="1417" w:bottom="1417" w:left="1417" w:header="708" w:footer="708" w:gutter="0"/>
       <w:cols w:space="708"/>
@@ -967,7 +1373,7 @@
         <w:noProof/>
         <w:lang w:val="fr-CH"/>
       </w:rPr>
-      <w:t>4</w:t>
+      <w:t>2</w:t>
     </w:r>
     <w:r>
       <w:rPr>
@@ -1004,7 +1410,7 @@
         <w:noProof/>
         <w:lang w:val="fr-CH"/>
       </w:rPr>
-      <w:t>4</w:t>
+      <w:t>5</w:t>
     </w:r>
     <w:r>
       <w:rPr>
@@ -1041,7 +1447,7 @@
         <w:noProof/>
         <w:lang w:val="fr-CH"/>
       </w:rPr>
-      <w:t>07.02.2019</w:t>
+      <w:t>08.02.2019</w:t>
     </w:r>
     <w:r>
       <w:rPr>
@@ -2161,6 +2567,18 @@
     <w:basedOn w:val="Policepardfaut"/>
     <w:rsid w:val="00376D03"/>
   </w:style>
+  <w:style w:type="character" w:styleId="Lienhypertextesuivivisit">
+    <w:name w:val="FollowedHyperlink"/>
+    <w:basedOn w:val="Policepardfaut"/>
+    <w:uiPriority w:val="99"/>
+    <w:semiHidden/>
+    <w:unhideWhenUsed/>
+    <w:rsid w:val="006B0487"/>
+    <w:rPr>
+      <w:color w:val="954F72" w:themeColor="followedHyperlink"/>
+      <w:u w:val="single"/>
+    </w:rPr>
+  </w:style>
 </w:styles>
 </file>
 
@@ -2430,7 +2848,7 @@
 </file>
 
 <file path=customXml/itemProps1.xml><?xml version="1.0" encoding="utf-8"?>
-<ds:datastoreItem xmlns:ds="http://schemas.openxmlformats.org/officeDocument/2006/customXml" ds:itemID="{7AE7FFFF-45D7-4924-B2E8-731065DEF714}">
+<ds:datastoreItem xmlns:ds="http://schemas.openxmlformats.org/officeDocument/2006/customXml" ds:itemID="{D4784CA3-026F-4802-A3DB-89204E8C537A}">
   <ds:schemaRefs>
     <ds:schemaRef ds:uri="http://schemas.openxmlformats.org/officeDocument/2006/bibliography"/>
   </ds:schemaRefs>

</xml_diff>